<commit_message>
Añado punto 6 de yii2
</commit_message>
<xml_diff>
--- a/TG3(1)(1) (3).docx
+++ b/TG3(1)(1) (3).docx
@@ -2887,31 +2887,7 @@
         <w:rPr>
           <w:i/>
         </w:rPr>
-        <w:t xml:space="preserve"> </w:t>
-      </w:r>
-      <w:r>
-        <w:rPr>
-          <w:i/>
-        </w:rPr>
-        <w:t>Numérico</w:t>
-      </w:r>
-      <w:r>
-        <w:rPr>
-          <w:i/>
-        </w:rPr>
-        <w:t xml:space="preserve"> (</w:t>
-      </w:r>
-      <w:r>
-        <w:rPr>
-          <w:i/>
-        </w:rPr>
-        <w:t>1-10</w:t>
-      </w:r>
-      <w:r>
-        <w:rPr>
-          <w:i/>
-        </w:rPr>
-        <w:t>)</w:t>
+        <w:t xml:space="preserve"> Numérico (1-10)</w:t>
       </w:r>
       <w:r>
         <w:rPr>
@@ -2983,31 +2959,7 @@
         <w:rPr>
           <w:i/>
         </w:rPr>
-        <w:t xml:space="preserve"> </w:t>
-      </w:r>
-      <w:r>
-        <w:rPr>
-          <w:i/>
-        </w:rPr>
-        <w:t>Booleano</w:t>
-      </w:r>
-      <w:r>
-        <w:rPr>
-          <w:i/>
-        </w:rPr>
-        <w:t xml:space="preserve"> (</w:t>
-      </w:r>
-      <w:r>
-        <w:rPr>
-          <w:i/>
-        </w:rPr>
-        <w:t>sí/no</w:t>
-      </w:r>
-      <w:r>
-        <w:rPr>
-          <w:i/>
-        </w:rPr>
-        <w:t>)</w:t>
+        <w:t xml:space="preserve"> Booleano (sí/no)</w:t>
       </w:r>
       <w:r>
         <w:rPr>
@@ -3104,13 +3056,7 @@
         <w:rPr>
           <w:i/>
         </w:rPr>
-        <w:t xml:space="preserve"> </w:t>
-      </w:r>
-      <w:r>
-        <w:rPr>
-          <w:i/>
-        </w:rPr>
-        <w:t>texto</w:t>
+        <w:t xml:space="preserve"> texto</w:t>
       </w:r>
       <w:r>
         <w:rPr>
@@ -3233,13 +3179,21 @@
         <w:rPr>
           <w:i/>
         </w:rPr>
-        <w:t xml:space="preserve"> Numérico (horas)</w:t>
-      </w:r>
-      <w:r>
-        <w:rPr>
-          <w:i/>
-        </w:rPr>
-        <w:t>.</w:t>
+        <w:t xml:space="preserve"> Numérico</w:t>
+      </w:r>
+      <w:r>
+        <w:rPr>
+          <w:i/>
+        </w:rPr>
+        <w:t xml:space="preserve"> (1-100</w:t>
+      </w:r>
+      <w:bookmarkStart w:id="14" w:name="_GoBack"/>
+      <w:bookmarkEnd w:id="14"/>
+      <w:r>
+        <w:rPr>
+          <w:i/>
+        </w:rPr>
+        <w:t>)</w:t>
       </w:r>
     </w:p>
     <w:p>
@@ -3260,7 +3214,7 @@
           <w:szCs w:val="22"/>
         </w:rPr>
       </w:pPr>
-      <w:bookmarkStart w:id="14" w:name="_Toc19"/>
+      <w:bookmarkStart w:id="15" w:name="_Toc19"/>
       <w:r>
         <w:rPr>
           <w:sz w:val="22"/>
@@ -3268,7 +3222,7 @@
         </w:rPr>
         <w:t>3.8 Criterio 8: Recursos necesarios.</w:t>
       </w:r>
-      <w:bookmarkEnd w:id="14"/>
+      <w:bookmarkEnd w:id="15"/>
     </w:p>
     <w:p>
       <w:pPr>
@@ -3352,8 +3306,6 @@
         </w:rPr>
         <w:t xml:space="preserve"> Valoración personal sobre la dificultad encontrada en Yii2 y Laravel a la hora de implementar los requisitos</w:t>
       </w:r>
-      <w:bookmarkStart w:id="15" w:name="_GoBack"/>
-      <w:bookmarkEnd w:id="15"/>
       <w:r>
         <w:rPr>
           <w:i/>
@@ -4745,7 +4697,7 @@
       </w:pPr>
     </w:pPrDefault>
   </w:docDefaults>
-  <w:latentStyles w:defLockedState="0" w:defUIPriority="99" w:defSemiHidden="0" w:defUnhideWhenUsed="0" w:defQFormat="0" w:count="376">
+  <w:latentStyles w:defLockedState="0" w:defUIPriority="99" w:defSemiHidden="0" w:defUnhideWhenUsed="0" w:defQFormat="0" w:count="375">
     <w:lsdException w:name="Normal" w:uiPriority="0" w:qFormat="1"/>
     <w:lsdException w:name="heading 1" w:uiPriority="9" w:qFormat="1"/>
     <w:lsdException w:name="heading 2" w:semiHidden="1" w:uiPriority="9" w:unhideWhenUsed="1" w:qFormat="1"/>
@@ -4851,6 +4803,7 @@
     <w:lsdException w:name="HTML Sample" w:semiHidden="1" w:unhideWhenUsed="1"/>
     <w:lsdException w:name="HTML Typewriter" w:semiHidden="1" w:unhideWhenUsed="1"/>
     <w:lsdException w:name="HTML Variable" w:semiHidden="1" w:unhideWhenUsed="1"/>
+    <w:lsdException w:name="Normal Table" w:semiHidden="1" w:unhideWhenUsed="1"/>
     <w:lsdException w:name="annotation subject" w:semiHidden="1" w:unhideWhenUsed="1"/>
     <w:lsdException w:name="No List" w:semiHidden="1" w:unhideWhenUsed="1"/>
     <w:lsdException w:name="Outline List 1" w:semiHidden="1" w:unhideWhenUsed="1"/>
@@ -4897,8 +4850,10 @@
     <w:lsdException w:name="Table Subtle 2" w:semiHidden="1" w:unhideWhenUsed="1"/>
     <w:lsdException w:name="Table Web 1" w:semiHidden="1" w:unhideWhenUsed="1"/>
     <w:lsdException w:name="Table Web 2" w:semiHidden="1" w:unhideWhenUsed="1"/>
+    <w:lsdException w:name="Table Web 3" w:semiHidden="1" w:unhideWhenUsed="1"/>
     <w:lsdException w:name="Balloon Text" w:semiHidden="1" w:unhideWhenUsed="1"/>
     <w:lsdException w:name="Table Grid" w:uiPriority="39"/>
+    <w:lsdException w:name="Table Theme" w:semiHidden="1" w:unhideWhenUsed="1"/>
     <w:lsdException w:name="Placeholder Text" w:semiHidden="1"/>
     <w:lsdException w:name="No Spacing" w:uiPriority="1" w:qFormat="1"/>
     <w:lsdException w:name="Light Shading" w:uiPriority="60"/>
@@ -5118,7 +5073,6 @@
     <w:lsdException w:name="Smart Hyperlink" w:semiHidden="1" w:unhideWhenUsed="1"/>
     <w:lsdException w:name="Hashtag" w:semiHidden="1" w:unhideWhenUsed="1"/>
     <w:lsdException w:name="Unresolved Mention" w:semiHidden="1" w:unhideWhenUsed="1"/>
-    <w:lsdException w:name="Smart Link" w:semiHidden="1" w:unhideWhenUsed="1"/>
   </w:latentStyles>
   <w:style w:type="paragraph" w:default="1" w:styleId="Normal">
     <w:name w:val="Normal"/>
@@ -5672,7 +5626,7 @@
 </file>
 
 <file path=customXml/itemProps1.xml><?xml version="1.0" encoding="utf-8"?>
-<ds:datastoreItem xmlns:ds="http://schemas.openxmlformats.org/officeDocument/2006/customXml" ds:itemID="{19A2304B-BC7F-4D65-8AD3-FC80C8BA0E0D}">
+<ds:datastoreItem xmlns:ds="http://schemas.openxmlformats.org/officeDocument/2006/customXml" ds:itemID="{02A70995-3184-4F14-94F0-DB4D20D22AC8}">
   <ds:schemaRefs>
     <ds:schemaRef ds:uri="http://schemas.openxmlformats.org/officeDocument/2006/bibliography"/>
   </ds:schemaRefs>

</xml_diff>